<commit_message>
updated documention for plots and analysis
</commit_message>
<xml_diff>
--- a/docs/KidneyGenetics_documentation.docx
+++ b/docs/KidneyGenetics_documentation.docx
@@ -485,7 +485,7 @@
       <w:r>
         <w:drawing>
           <wp:inline>
-            <wp:extent cx="5334000" cy="2335525"/>
+            <wp:extent cx="5334000" cy="2050306"/>
             <wp:effectExtent b="0" l="0" r="0" t="0"/>
             <wp:docPr descr="" title="" id="31" name="Picture"/>
             <a:graphic>
@@ -506,7 +506,7 @@
                   <pic:spPr bwMode="auto">
                     <a:xfrm>
                       <a:off x="0" y="0"/>
-                      <a:ext cx="5334000" cy="2335525"/>
+                      <a:ext cx="5334000" cy="2050306"/>
                     </a:xfrm>
                     <a:prstGeom prst="rect">
                       <a:avLst/>
@@ -559,7 +559,7 @@
       <w:r>
         <w:drawing>
           <wp:inline>
-            <wp:extent cx="5334000" cy="3293016"/>
+            <wp:extent cx="5334000" cy="2848756"/>
             <wp:effectExtent b="0" l="0" r="0" t="0"/>
             <wp:docPr descr="" title="" id="35" name="Picture"/>
             <a:graphic>
@@ -580,7 +580,7 @@
                   <pic:spPr bwMode="auto">
                     <a:xfrm>
                       <a:off x="0" y="0"/>
-                      <a:ext cx="5334000" cy="3293016"/>
+                      <a:ext cx="5334000" cy="2848756"/>
                     </a:xfrm>
                     <a:prstGeom prst="rect">
                       <a:avLst/>
@@ -633,7 +633,7 @@
       <w:r>
         <w:drawing>
           <wp:inline>
-            <wp:extent cx="5334000" cy="3293016"/>
+            <wp:extent cx="5334000" cy="2848756"/>
             <wp:effectExtent b="0" l="0" r="0" t="0"/>
             <wp:docPr descr="" title="" id="39" name="Picture"/>
             <a:graphic>
@@ -654,7 +654,7 @@
                   <pic:spPr bwMode="auto">
                     <a:xfrm>
                       <a:off x="0" y="0"/>
-                      <a:ext cx="5334000" cy="3293016"/>
+                      <a:ext cx="5334000" cy="2848756"/>
                     </a:xfrm>
                     <a:prstGeom prst="rect">
                       <a:avLst/>
@@ -707,7 +707,7 @@
       <w:r>
         <w:drawing>
           <wp:inline>
-            <wp:extent cx="5334000" cy="3293016"/>
+            <wp:extent cx="5334000" cy="2848756"/>
             <wp:effectExtent b="0" l="0" r="0" t="0"/>
             <wp:docPr descr="" title="" id="43" name="Picture"/>
             <a:graphic>
@@ -728,7 +728,7 @@
                   <pic:spPr bwMode="auto">
                     <a:xfrm>
                       <a:off x="0" y="0"/>
-                      <a:ext cx="5334000" cy="3293016"/>
+                      <a:ext cx="5334000" cy="2848756"/>
                     </a:xfrm>
                     <a:prstGeom prst="rect">
                       <a:avLst/>
@@ -781,7 +781,7 @@
       <w:r>
         <w:drawing>
           <wp:inline>
-            <wp:extent cx="5334000" cy="3293016"/>
+            <wp:extent cx="5334000" cy="2848756"/>
             <wp:effectExtent b="0" l="0" r="0" t="0"/>
             <wp:docPr descr="" title="" id="47" name="Picture"/>
             <a:graphic>
@@ -802,7 +802,7 @@
                   <pic:spPr bwMode="auto">
                     <a:xfrm>
                       <a:off x="0" y="0"/>
-                      <a:ext cx="5334000" cy="3293016"/>
+                      <a:ext cx="5334000" cy="2848756"/>
                     </a:xfrm>
                     <a:prstGeom prst="rect">
                       <a:avLst/>
@@ -855,7 +855,7 @@
       <w:r>
         <w:drawing>
           <wp:inline>
-            <wp:extent cx="5334000" cy="3293016"/>
+            <wp:extent cx="5334000" cy="2848756"/>
             <wp:effectExtent b="0" l="0" r="0" t="0"/>
             <wp:docPr descr="" title="" id="51" name="Picture"/>
             <a:graphic>
@@ -876,7 +876,7 @@
                   <pic:spPr bwMode="auto">
                     <a:xfrm>
                       <a:off x="0" y="0"/>
-                      <a:ext cx="5334000" cy="3293016"/>
+                      <a:ext cx="5334000" cy="2848756"/>
                     </a:xfrm>
                     <a:prstGeom prst="rect">
                       <a:avLst/>
@@ -942,20 +942,66 @@
     </w:p>
     <w:p>
       <w:pPr>
+        <w:pStyle w:val="BlockText"/>
+      </w:pPr>
+      <w:r>
+        <w:t xml:space="preserve">Below you can see a UpSet plot of the merged analyses.</w:t>
+      </w:r>
+      <w:r>
+        <w:t xml:space="preserve"> </w:t>
+      </w:r>
+      <w:r>
+        <w:t xml:space="preserve">In the lower left corner you can see the number of Genes originating from each of the different resources, after that resources are sorted on the right side.</w:t>
+      </w:r>
+      <w:r>
+        <w:t xml:space="preserve"> </w:t>
+      </w:r>
+      <w:r>
+        <w:t xml:space="preserve">UpSet plots generally represent the intersections of a data set in the form of a matrix, as can be seen in the graph below.</w:t>
+      </w:r>
+      <w:r>
+        <w:br/>
+      </w:r>
+      <w:r>
+        <w:t xml:space="preserve">- Each column corresponds to a set, and the bar graphs at the top show the size of the set.</w:t>
+      </w:r>
+      <w:r>
+        <w:t xml:space="preserve"> </w:t>
+      </w:r>
+      <w:r>
+        <w:t xml:space="preserve">- Each row corresponds to a possible intersection: the dark filled circles show which set is part of an intersection.</w:t>
+      </w:r>
+      <w:r>
+        <w:t xml:space="preserve"> </w:t>
+      </w:r>
+      <w:r>
+        <w:t xml:space="preserve">- For example, the first column shows that most of the genes found in only one of the five sources are derived from the PubTator query, and in the third column you can see that</w:t>
+      </w:r>
+      <w:r>
+        <w:t xml:space="preserve"> </w:t>
+      </w:r>
+      <w:r>
+        <w:rPr>
+          <w:bCs/>
+          <w:b/>
+        </w:rPr>
+        <w:t xml:space="preserve">177 Genes</w:t>
+      </w:r>
+      <w:r>
+        <w:t xml:space="preserve"> </w:t>
+      </w:r>
+      <w:r>
+        <w:t xml:space="preserve">are found in all five sources.</w:t>
+      </w:r>
+    </w:p>
+    <w:p>
+      <w:pPr>
         <w:pStyle w:val="FirstParagraph"/>
-      </w:pPr>
-      <w:r>
-        <w:t xml:space="preserve">UpSet plot of the merged analyses.</w:t>
-      </w:r>
-    </w:p>
-    <w:p>
-      <w:pPr>
-        <w:pStyle w:val="BodyText"/>
       </w:pPr>
       <w:r>
         <w:drawing>
           <wp:inline>
-            <wp:extent cx="4620126" cy="3696101"/>
+            <wp:extent cx="5334000" cy="4267200"/>
             <wp:effectExtent b="0" l="0" r="0" t="0"/>
             <wp:docPr descr="" title="" id="56" name="Picture"/>
             <a:graphic>
@@ -976,7 +1022,7 @@
                   <pic:spPr bwMode="auto">
                     <a:xfrm>
                       <a:off x="0" y="0"/>
-                      <a:ext cx="4620126" cy="3696101"/>
+                      <a:ext cx="5334000" cy="4267200"/>
                     </a:xfrm>
                     <a:prstGeom prst="rect">
                       <a:avLst/>
@@ -1016,20 +1062,112 @@
     </w:p>
     <w:p>
       <w:pPr>
+        <w:pStyle w:val="BlockText"/>
+      </w:pPr>
+      <w:r>
+        <w:t xml:space="preserve">Below you can see a Bar plot of the PanelApp analysis.</w:t>
+      </w:r>
+      <w:r>
+        <w:t xml:space="preserve"> </w:t>
+      </w:r>
+      <w:r>
+        <w:t xml:space="preserve">We retrieved all kidney disease related panels from both PanelApp UK and PanelApp Australia, meaning all panels that include</w:t>
+      </w:r>
+      <w:r>
+        <w:t xml:space="preserve"> </w:t>
+      </w:r>
+      <w:r>
+        <w:t xml:space="preserve">“</w:t>
+      </w:r>
+      <w:r>
+        <w:t xml:space="preserve">renal</w:t>
+      </w:r>
+      <w:r>
+        <w:t xml:space="preserve">”</w:t>
+      </w:r>
+      <w:r>
+        <w:t xml:space="preserve"> </w:t>
+      </w:r>
+      <w:r>
+        <w:t xml:space="preserve">or</w:t>
+      </w:r>
+      <w:r>
+        <w:t xml:space="preserve"> </w:t>
+      </w:r>
+      <w:r>
+        <w:t xml:space="preserve">“</w:t>
+      </w:r>
+      <w:r>
+        <w:t xml:space="preserve">kidney</w:t>
+      </w:r>
+      <w:r>
+        <w:t xml:space="preserve">”</w:t>
+      </w:r>
+      <w:r>
+        <w:t xml:space="preserve"> </w:t>
+      </w:r>
+      <w:r>
+        <w:t xml:space="preserve">in its name.</w:t>
+      </w:r>
+      <w:r>
+        <w:t xml:space="preserve"> </w:t>
+      </w:r>
+      <w:r>
+        <w:t xml:space="preserve">- The y axis shows the number of Genes in the different panels, which is also visualized by the height of the bars.</w:t>
+      </w:r>
+      <w:r>
+        <w:t xml:space="preserve"> </w:t>
+      </w:r>
+      <w:r>
+        <w:t xml:space="preserve">- The x axis displays the number of panels (source_count), i.e. in how many different panels a single Gene occurred.</w:t>
+      </w:r>
+      <w:r>
+        <w:t xml:space="preserve"> </w:t>
+      </w:r>
+      <w:r>
+        <w:t xml:space="preserve">- For example</w:t>
+      </w:r>
+      <w:r>
+        <w:t xml:space="preserve"> </w:t>
+      </w:r>
+      <w:r>
+        <w:rPr>
+          <w:bCs/>
+          <w:b/>
+        </w:rPr>
+        <w:t xml:space="preserve">38 Genes</w:t>
+      </w:r>
+      <w:r>
+        <w:t xml:space="preserve"> </w:t>
+      </w:r>
+      <w:r>
+        <w:t xml:space="preserve">occured in just one panel and</w:t>
+      </w:r>
+      <w:r>
+        <w:t xml:space="preserve"> </w:t>
+      </w:r>
+      <w:r>
+        <w:rPr>
+          <w:bCs/>
+          <w:b/>
+        </w:rPr>
+        <w:t xml:space="preserve">2 Genes</w:t>
+      </w:r>
+      <w:r>
+        <w:t xml:space="preserve"> </w:t>
+      </w:r>
+      <w:r>
+        <w:t xml:space="preserve">were present in all thirty different panels.</w:t>
+      </w:r>
+    </w:p>
+    <w:p>
+      <w:pPr>
         <w:pStyle w:val="FirstParagraph"/>
-      </w:pPr>
-      <w:r>
-        <w:t xml:space="preserve">Bar plot of the PanelApp analysis.</w:t>
-      </w:r>
-    </w:p>
-    <w:p>
-      <w:pPr>
-        <w:pStyle w:val="BodyText"/>
       </w:pPr>
       <w:r>
         <w:drawing>
           <wp:inline>
-            <wp:extent cx="3810000" cy="2857500"/>
+            <wp:extent cx="5080000" cy="3810000"/>
             <wp:effectExtent b="0" l="0" r="0" t="0"/>
             <wp:docPr descr="" title="" id="60" name="Picture"/>
             <a:graphic>
@@ -1050,7 +1188,7 @@
                   <pic:spPr bwMode="auto">
                     <a:xfrm>
                       <a:off x="0" y="0"/>
-                      <a:ext cx="3810000" cy="2857500"/>
+                      <a:ext cx="5080000" cy="3810000"/>
                     </a:xfrm>
                     <a:prstGeom prst="rect">
                       <a:avLst/>
@@ -1090,20 +1228,242 @@
     </w:p>
     <w:p>
       <w:pPr>
+        <w:pStyle w:val="BlockText"/>
+      </w:pPr>
+      <w:r>
+        <w:t xml:space="preserve">Below you can see a Bar plot of the Literature analysis.</w:t>
+      </w:r>
+      <w:r>
+        <w:t xml:space="preserve"> </w:t>
+      </w:r>
+      <w:r>
+        <w:t xml:space="preserve">We identified Genes associated with kidney disease in a systematic Literature search using the following search query:</w:t>
+      </w:r>
+      <w:r>
+        <w:t xml:space="preserve"> </w:t>
+      </w:r>
+      <w:r>
+        <w:rPr>
+          <w:iCs/>
+          <w:i/>
+        </w:rPr>
+        <w:t xml:space="preserve">(1)</w:t>
+      </w:r>
+      <w:r>
+        <w:rPr>
+          <w:iCs/>
+          <w:i/>
+        </w:rPr>
+        <w:t xml:space="preserve"> </w:t>
+      </w:r>
+      <w:r>
+        <w:rPr>
+          <w:iCs/>
+          <w:i/>
+        </w:rPr>
+        <w:t xml:space="preserve">“</w:t>
+      </w:r>
+      <w:r>
+        <w:rPr>
+          <w:iCs/>
+          <w:i/>
+        </w:rPr>
+        <w:t xml:space="preserve">Kidney</w:t>
+      </w:r>
+      <w:r>
+        <w:rPr>
+          <w:iCs/>
+          <w:i/>
+        </w:rPr>
+        <w:t xml:space="preserve">”</w:t>
+      </w:r>
+      <w:r>
+        <w:rPr>
+          <w:iCs/>
+          <w:i/>
+        </w:rPr>
+        <w:t xml:space="preserve">[Mesh] OR</w:t>
+      </w:r>
+      <w:r>
+        <w:rPr>
+          <w:iCs/>
+          <w:i/>
+        </w:rPr>
+        <w:t xml:space="preserve"> </w:t>
+      </w:r>
+      <w:r>
+        <w:rPr>
+          <w:iCs/>
+          <w:i/>
+        </w:rPr>
+        <w:t xml:space="preserve">“</w:t>
+      </w:r>
+      <w:r>
+        <w:rPr>
+          <w:iCs/>
+          <w:i/>
+        </w:rPr>
+        <w:t xml:space="preserve">Kidney Diseases</w:t>
+      </w:r>
+      <w:r>
+        <w:rPr>
+          <w:iCs/>
+          <w:i/>
+        </w:rPr>
+        <w:t xml:space="preserve">”</w:t>
+      </w:r>
+      <w:r>
+        <w:rPr>
+          <w:iCs/>
+          <w:i/>
+        </w:rPr>
+        <w:t xml:space="preserve">[Mesh] OR kidney OR renal</w:t>
+      </w:r>
+      <w:r>
+        <w:t xml:space="preserve"> </w:t>
+      </w:r>
+      <w:r>
+        <w:t xml:space="preserve">AND</w:t>
+      </w:r>
+      <w:r>
+        <w:t xml:space="preserve"> </w:t>
+      </w:r>
+      <w:r>
+        <w:rPr>
+          <w:iCs/>
+          <w:i/>
+        </w:rPr>
+        <w:t xml:space="preserve">(2)</w:t>
+      </w:r>
+      <w:r>
+        <w:rPr>
+          <w:iCs/>
+          <w:i/>
+        </w:rPr>
+        <w:t xml:space="preserve"> </w:t>
+      </w:r>
+      <w:r>
+        <w:rPr>
+          <w:iCs/>
+          <w:i/>
+        </w:rPr>
+        <w:t xml:space="preserve">“</w:t>
+      </w:r>
+      <w:r>
+        <w:rPr>
+          <w:iCs/>
+          <w:i/>
+        </w:rPr>
+        <w:t xml:space="preserve">Genetic Structures</w:t>
+      </w:r>
+      <w:r>
+        <w:rPr>
+          <w:iCs/>
+          <w:i/>
+        </w:rPr>
+        <w:t xml:space="preserve">”</w:t>
+      </w:r>
+      <w:r>
+        <w:rPr>
+          <w:iCs/>
+          <w:i/>
+        </w:rPr>
+        <w:t xml:space="preserve">[Mesh] OR</w:t>
+      </w:r>
+      <w:r>
+        <w:rPr>
+          <w:iCs/>
+          <w:i/>
+        </w:rPr>
+        <w:t xml:space="preserve"> </w:t>
+      </w:r>
+      <w:r>
+        <w:rPr>
+          <w:iCs/>
+          <w:i/>
+        </w:rPr>
+        <w:t xml:space="preserve">“</w:t>
+      </w:r>
+      <w:r>
+        <w:rPr>
+          <w:iCs/>
+          <w:i/>
+        </w:rPr>
+        <w:t xml:space="preserve">Genes</w:t>
+      </w:r>
+      <w:r>
+        <w:rPr>
+          <w:iCs/>
+          <w:i/>
+        </w:rPr>
+        <w:t xml:space="preserve">”</w:t>
+      </w:r>
+      <w:r>
+        <w:rPr>
+          <w:iCs/>
+          <w:i/>
+        </w:rPr>
+        <w:t xml:space="preserve">[Mesh] OR genetic test OR gene panel OR gene panels OR multigene panel OR multigene panels OR targeted panel</w:t>
+      </w:r>
+      <w:r>
+        <w:t xml:space="preserve"> </w:t>
+      </w:r>
+      <w:r>
+        <w:t xml:space="preserve">- The y axis shows the number of Genes in different publications, which is also visualized by the height of the bars.</w:t>
+      </w:r>
+      <w:r>
+        <w:t xml:space="preserve"> </w:t>
+      </w:r>
+      <w:r>
+        <w:t xml:space="preserve">- The x axis displays the number of publications (source_count), i.e. in how many different publications a single Gene occurred.</w:t>
+      </w:r>
+      <w:r>
+        <w:t xml:space="preserve"> </w:t>
+      </w:r>
+      <w:r>
+        <w:t xml:space="preserve">- For example</w:t>
+      </w:r>
+      <w:r>
+        <w:t xml:space="preserve"> </w:t>
+      </w:r>
+      <w:r>
+        <w:rPr>
+          <w:bCs/>
+          <w:b/>
+        </w:rPr>
+        <w:t xml:space="preserve">331 Genes</w:t>
+      </w:r>
+      <w:r>
+        <w:t xml:space="preserve"> </w:t>
+      </w:r>
+      <w:r>
+        <w:t xml:space="preserve">occured in just one of the publications and</w:t>
+      </w:r>
+      <w:r>
+        <w:t xml:space="preserve"> </w:t>
+      </w:r>
+      <w:r>
+        <w:rPr>
+          <w:bCs/>
+          <w:b/>
+        </w:rPr>
+        <w:t xml:space="preserve">1 Gene</w:t>
+      </w:r>
+      <w:r>
+        <w:t xml:space="preserve"> </w:t>
+      </w:r>
+      <w:r>
+        <w:t xml:space="preserve">was present in all 13 different publications.</w:t>
+      </w:r>
+    </w:p>
+    <w:p>
+      <w:pPr>
         <w:pStyle w:val="FirstParagraph"/>
-      </w:pPr>
-      <w:r>
-        <w:t xml:space="preserve">Bar plot of the Literature analysis.</w:t>
-      </w:r>
-    </w:p>
-    <w:p>
-      <w:pPr>
-        <w:pStyle w:val="BodyText"/>
       </w:pPr>
       <w:r>
         <w:drawing>
           <wp:inline>
-            <wp:extent cx="3810000" cy="2857500"/>
+            <wp:extent cx="5080000" cy="3810000"/>
             <wp:effectExtent b="0" l="0" r="0" t="0"/>
             <wp:docPr descr="" title="" id="64" name="Picture"/>
             <a:graphic>
@@ -1124,7 +1484,7 @@
                   <pic:spPr bwMode="auto">
                     <a:xfrm>
                       <a:off x="0" y="0"/>
-                      <a:ext cx="3810000" cy="2857500"/>
+                      <a:ext cx="5080000" cy="3810000"/>
                     </a:xfrm>
                     <a:prstGeom prst="rect">
                       <a:avLst/>
@@ -1164,20 +1524,76 @@
     </w:p>
     <w:p>
       <w:pPr>
+        <w:pStyle w:val="BlockText"/>
+      </w:pPr>
+      <w:r>
+        <w:t xml:space="preserve">Below you can see a Bar plot of the Diagnostic panels analysis.</w:t>
+      </w:r>
+      <w:r>
+        <w:t xml:space="preserve"> </w:t>
+      </w:r>
+      <w:r>
+        <w:t xml:space="preserve">We used ten common diagnostic panels that can be purchased for genome analysis and extracted the screened Genes from them.</w:t>
+      </w:r>
+      <w:r>
+        <w:t xml:space="preserve"> </w:t>
+      </w:r>
+      <w:r>
+        <w:t xml:space="preserve">- The y axis shows the number of Genes in the different diagnostic panels, which is also visualized by the height of the bars.</w:t>
+      </w:r>
+      <w:r>
+        <w:t xml:space="preserve"> </w:t>
+      </w:r>
+      <w:r>
+        <w:t xml:space="preserve">- The x axis displays the number of panels (source_count), i.e. in how many different panels a single Gene occurred.</w:t>
+      </w:r>
+      <w:r>
+        <w:t xml:space="preserve"> </w:t>
+      </w:r>
+      <w:r>
+        <w:t xml:space="preserve">- For example</w:t>
+      </w:r>
+      <w:r>
+        <w:t xml:space="preserve"> </w:t>
+      </w:r>
+      <w:r>
+        <w:rPr>
+          <w:bCs/>
+          <w:b/>
+        </w:rPr>
+        <w:t xml:space="preserve">371 Genes</w:t>
+      </w:r>
+      <w:r>
+        <w:t xml:space="preserve"> </w:t>
+      </w:r>
+      <w:r>
+        <w:t xml:space="preserve">occured in just one panel and</w:t>
+      </w:r>
+      <w:r>
+        <w:t xml:space="preserve"> </w:t>
+      </w:r>
+      <w:r>
+        <w:rPr>
+          <w:bCs/>
+          <w:b/>
+        </w:rPr>
+        <w:t xml:space="preserve">56 Genes</w:t>
+      </w:r>
+      <w:r>
+        <w:t xml:space="preserve"> </w:t>
+      </w:r>
+      <w:r>
+        <w:t xml:space="preserve">were present in all ten different panels.</w:t>
+      </w:r>
+    </w:p>
+    <w:p>
+      <w:pPr>
         <w:pStyle w:val="FirstParagraph"/>
-      </w:pPr>
-      <w:r>
-        <w:t xml:space="preserve">Bar plot of the Diagnostic panels analysis.</w:t>
-      </w:r>
-    </w:p>
-    <w:p>
-      <w:pPr>
-        <w:pStyle w:val="BodyText"/>
       </w:pPr>
       <w:r>
         <w:drawing>
           <wp:inline>
-            <wp:extent cx="3810000" cy="2857500"/>
+            <wp:extent cx="5080000" cy="3810000"/>
             <wp:effectExtent b="0" l="0" r="0" t="0"/>
             <wp:docPr descr="" title="" id="68" name="Picture"/>
             <a:graphic>
@@ -1198,7 +1614,7 @@
                   <pic:spPr bwMode="auto">
                     <a:xfrm>
                       <a:off x="0" y="0"/>
-                      <a:ext cx="3810000" cy="2857500"/>
+                      <a:ext cx="5080000" cy="3810000"/>
                     </a:xfrm>
                     <a:prstGeom prst="rect">
                       <a:avLst/>
@@ -1238,20 +1654,132 @@
     </w:p>
     <w:p>
       <w:pPr>
+        <w:pStyle w:val="BlockText"/>
+      </w:pPr>
+      <w:r>
+        <w:t xml:space="preserve">Below you can see a Bar plot of the HPO-term based query in rare disease databases (OMIM, Orphanet).</w:t>
+      </w:r>
+      <w:r>
+        <w:t xml:space="preserve"> </w:t>
+      </w:r>
+      <w:r>
+        <w:t xml:space="preserve">We used eight common databases for rare diseases and screened them for kidney disease associated Genes from a Human Phenotype Ontology (HPO) based search query.</w:t>
+      </w:r>
+      <w:r>
+        <w:t xml:space="preserve"> </w:t>
+      </w:r>
+      <w:r>
+        <w:t xml:space="preserve">The most comprehensive HPO term used was</w:t>
+      </w:r>
+      <w:r>
+        <w:t xml:space="preserve"> </w:t>
+      </w:r>
+      <w:r>
+        <w:rPr>
+          <w:iCs/>
+          <w:i/>
+        </w:rPr>
+        <w:t xml:space="preserve">“</w:t>
+      </w:r>
+      <w:r>
+        <w:rPr>
+          <w:iCs/>
+          <w:i/>
+        </w:rPr>
+        <w:t xml:space="preserve">Abnormality of the upper urinary tract</w:t>
+      </w:r>
+      <w:r>
+        <w:rPr>
+          <w:iCs/>
+          <w:i/>
+        </w:rPr>
+        <w:t xml:space="preserve">”</w:t>
+      </w:r>
+      <w:r>
+        <w:rPr>
+          <w:iCs/>
+          <w:i/>
+        </w:rPr>
+        <w:t xml:space="preserve"> </w:t>
+      </w:r>
+      <w:r>
+        <w:rPr>
+          <w:iCs/>
+          <w:i/>
+        </w:rPr>
+        <w:t xml:space="preserve">(HP:0010935)</w:t>
+      </w:r>
+      <w:r>
+        <w:t xml:space="preserve"> </w:t>
+      </w:r>
+      <w:r>
+        <w:t xml:space="preserve">and included all subgrouped terms.</w:t>
+      </w:r>
+      <w:r>
+        <w:t xml:space="preserve"> </w:t>
+      </w:r>
+      <w:r>
+        <w:t xml:space="preserve">We deliberately chose these to be somewhat broader in order to fully include all relevant kidney diseases such as CAKUT, among others.</w:t>
+      </w:r>
+      <w:r>
+        <w:t xml:space="preserve"> </w:t>
+      </w:r>
+      <w:r>
+        <w:t xml:space="preserve">- The y axis shows the number of Genes in the different rare disease databases, which is also visualized by the height of the bars.</w:t>
+      </w:r>
+      <w:r>
+        <w:t xml:space="preserve"> </w:t>
+      </w:r>
+      <w:r>
+        <w:t xml:space="preserve">- The x axis displays the number of databases (source_count), i.e. in how many different databases a single Gene occurred.</w:t>
+      </w:r>
+      <w:r>
+        <w:t xml:space="preserve"> </w:t>
+      </w:r>
+      <w:r>
+        <w:t xml:space="preserve">- For example</w:t>
+      </w:r>
+      <w:r>
+        <w:t xml:space="preserve"> </w:t>
+      </w:r>
+      <w:r>
+        <w:rPr>
+          <w:bCs/>
+          <w:b/>
+        </w:rPr>
+        <w:t xml:space="preserve">652 Genes</w:t>
+      </w:r>
+      <w:r>
+        <w:t xml:space="preserve"> </w:t>
+      </w:r>
+      <w:r>
+        <w:t xml:space="preserve">occured in just one databse and</w:t>
+      </w:r>
+      <w:r>
+        <w:t xml:space="preserve"> </w:t>
+      </w:r>
+      <w:r>
+        <w:rPr>
+          <w:bCs/>
+          <w:b/>
+        </w:rPr>
+        <w:t xml:space="preserve">1 Gene</w:t>
+      </w:r>
+      <w:r>
+        <w:t xml:space="preserve"> </w:t>
+      </w:r>
+      <w:r>
+        <w:t xml:space="preserve">was present in all eight different databases.</w:t>
+      </w:r>
+    </w:p>
+    <w:p>
+      <w:pPr>
         <w:pStyle w:val="FirstParagraph"/>
-      </w:pPr>
-      <w:r>
-        <w:t xml:space="preserve">Bar plot of the HPO in rare disease databases analysis.</w:t>
-      </w:r>
-    </w:p>
-    <w:p>
-      <w:pPr>
-        <w:pStyle w:val="BodyText"/>
       </w:pPr>
       <w:r>
         <w:drawing>
           <wp:inline>
-            <wp:extent cx="3810000" cy="2857500"/>
+            <wp:extent cx="5080000" cy="3810000"/>
             <wp:effectExtent b="0" l="0" r="0" t="0"/>
             <wp:docPr descr="" title="" id="72" name="Picture"/>
             <a:graphic>
@@ -1272,7 +1800,7 @@
                   <pic:spPr bwMode="auto">
                     <a:xfrm>
                       <a:off x="0" y="0"/>
-                      <a:ext cx="3810000" cy="2857500"/>
+                      <a:ext cx="5080000" cy="3810000"/>
                     </a:xfrm>
                     <a:prstGeom prst="rect">
                       <a:avLst/>
@@ -1312,20 +1840,92 @@
     </w:p>
     <w:p>
       <w:pPr>
+        <w:pStyle w:val="BlockText"/>
+      </w:pPr>
+      <w:r>
+        <w:t xml:space="preserve">Below you can see a Bar plot of the PubTator analysis.</w:t>
+      </w:r>
+      <w:r>
+        <w:t xml:space="preserve"> </w:t>
+      </w:r>
+      <w:r>
+        <w:t xml:space="preserve">We retrieved all kidney disease associated Genes from a PubTator API-based automated literature extraction of publications available on PubMed.</w:t>
+      </w:r>
+      <w:r>
+        <w:t xml:space="preserve"> </w:t>
+      </w:r>
+      <w:r>
+        <w:t xml:space="preserve">- The y axis shows the number of Genes in the different publications, which is also visualized by the height of the bars.</w:t>
+      </w:r>
+      <w:r>
+        <w:t xml:space="preserve"> </w:t>
+      </w:r>
+      <w:r>
+        <w:t xml:space="preserve">- The x axis displays the number of publications (source_count), i.e. in how many different publications a single Gene occurred.</w:t>
+      </w:r>
+      <w:r>
+        <w:t xml:space="preserve"> </w:t>
+      </w:r>
+      <w:r>
+        <w:t xml:space="preserve">- For example</w:t>
+      </w:r>
+      <w:r>
+        <w:t xml:space="preserve"> </w:t>
+      </w:r>
+      <w:r>
+        <w:rPr>
+          <w:bCs/>
+          <w:b/>
+        </w:rPr>
+        <w:t xml:space="preserve">914 Genes</w:t>
+      </w:r>
+      <w:r>
+        <w:t xml:space="preserve"> </w:t>
+      </w:r>
+      <w:r>
+        <w:t xml:space="preserve">occured in just one publication and</w:t>
+      </w:r>
+      <w:r>
+        <w:t xml:space="preserve"> </w:t>
+      </w:r>
+      <w:r>
+        <w:rPr>
+          <w:bCs/>
+          <w:b/>
+        </w:rPr>
+        <w:t xml:space="preserve">1 Gene</w:t>
+      </w:r>
+      <w:r>
+        <w:t xml:space="preserve"> </w:t>
+      </w:r>
+      <w:r>
+        <w:t xml:space="preserve">was present in</w:t>
+      </w:r>
+      <w:r>
+        <w:t xml:space="preserve"> </w:t>
+      </w:r>
+      <w:r>
+        <w:rPr>
+          <w:bCs/>
+          <w:b/>
+        </w:rPr>
+        <w:t xml:space="preserve">1221</w:t>
+      </w:r>
+      <w:r>
+        <w:t xml:space="preserve"> </w:t>
+      </w:r>
+      <w:r>
+        <w:t xml:space="preserve">different publications.</w:t>
+      </w:r>
+    </w:p>
+    <w:p>
+      <w:pPr>
         <w:pStyle w:val="FirstParagraph"/>
-      </w:pPr>
-      <w:r>
-        <w:t xml:space="preserve">Bar plot of thePubTator analysis.</w:t>
-      </w:r>
-    </w:p>
-    <w:p>
-      <w:pPr>
-        <w:pStyle w:val="BodyText"/>
       </w:pPr>
       <w:r>
         <w:drawing>
           <wp:inline>
-            <wp:extent cx="3810000" cy="2857500"/>
+            <wp:extent cx="5080000" cy="3810000"/>
             <wp:effectExtent b="0" l="0" r="0" t="0"/>
             <wp:docPr descr="" title="" id="76" name="Picture"/>
             <a:graphic>
@@ -1346,7 +1946,7 @@
                   <pic:spPr bwMode="auto">
                     <a:xfrm>
                       <a:off x="0" y="0"/>
-                      <a:ext cx="3810000" cy="2857500"/>
+                      <a:ext cx="5080000" cy="3810000"/>
                     </a:xfrm>
                     <a:prstGeom prst="rect">
                       <a:avLst/>
@@ -2115,7 +2715,7 @@
     <w:name w:val="ConstantTok"/>
     <w:basedOn w:val="VerbatimChar"/>
     <w:rPr>
-      <w:color w:val="000000"/>
+      <w:color w:val="8f5902"/>
       <w:shd w:val="clear" w:fill="f8f8f8"/>
     </w:rPr>
   </w:style>
@@ -2131,8 +2731,9 @@
     <w:name w:val="SpecialCharTok"/>
     <w:basedOn w:val="VerbatimChar"/>
     <w:rPr>
-      <w:color w:val="000000"/>
+      <w:color w:val="ce5c00"/>
       <w:shd w:val="clear" w:fill="f8f8f8"/>
+      <w:b/>
     </w:rPr>
   </w:style>
   <w:style w:type="character" w:customStyle="1" w:styleId="StringTok">
@@ -2217,8 +2818,9 @@
     <w:name w:val="FunctionTok"/>
     <w:basedOn w:val="VerbatimChar"/>
     <w:rPr>
-      <w:color w:val="000000"/>
+      <w:color w:val="204a87"/>
       <w:shd w:val="clear" w:fill="f8f8f8"/>
+      <w:b/>
     </w:rPr>
   </w:style>
   <w:style w:type="character" w:customStyle="1" w:styleId="VariableTok">
@@ -2274,7 +2876,7 @@
     <w:name w:val="AttributeTok"/>
     <w:basedOn w:val="VerbatimChar"/>
     <w:rPr>
-      <w:color w:val="c4a000"/>
+      <w:color w:val="204a87"/>
       <w:shd w:val="clear" w:fill="f8f8f8"/>
     </w:rPr>
   </w:style>

</xml_diff>

<commit_message>
updated documentation format of analyses plots
</commit_message>
<xml_diff>
--- a/docs/KidneyGenetics_documentation.docx
+++ b/docs/KidneyGenetics_documentation.docx
@@ -77,7 +77,7 @@
         <w:pStyle w:val="Date"/>
       </w:pPr>
       <w:r>
-        <w:t xml:space="preserve">2023-07-10</w:t>
+        <w:t xml:space="preserve">2023-07-19</w:t>
       </w:r>
     </w:p>
     <w:sdt>
@@ -161,7 +161,7 @@
       <w:r>
         <w:drawing>
           <wp:inline>
-            <wp:extent cx="5334000" cy="5334000"/>
+            <wp:extent cx="1333500" cy="1333500"/>
             <wp:effectExtent b="0" l="0" r="0" t="0"/>
             <wp:docPr descr="" title="" id="22" name="Picture"/>
             <a:graphic>
@@ -191,7 +191,7 @@
                   <pic:spPr bwMode="auto">
                     <a:xfrm>
                       <a:off x="0" y="0"/>
-                      <a:ext cx="5334000" cy="5334000"/>
+                      <a:ext cx="1333500" cy="1333500"/>
                     </a:xfrm>
                     <a:prstGeom prst="rect">
                       <a:avLst/>
@@ -514,7 +514,7 @@
       <w:r>
         <w:drawing>
           <wp:inline>
-            <wp:extent cx="5334000" cy="2335525"/>
+            <wp:extent cx="5334000" cy="2050306"/>
             <wp:effectExtent b="0" l="0" r="0" t="0"/>
             <wp:docPr descr="" title="" id="34" name="Picture"/>
             <a:graphic>
@@ -535,7 +535,7 @@
                   <pic:spPr bwMode="auto">
                     <a:xfrm>
                       <a:off x="0" y="0"/>
-                      <a:ext cx="5334000" cy="2335525"/>
+                      <a:ext cx="5334000" cy="2050306"/>
                     </a:xfrm>
                     <a:prstGeom prst="rect">
                       <a:avLst/>
@@ -588,7 +588,7 @@
       <w:r>
         <w:drawing>
           <wp:inline>
-            <wp:extent cx="5334000" cy="3293016"/>
+            <wp:extent cx="5334000" cy="2848756"/>
             <wp:effectExtent b="0" l="0" r="0" t="0"/>
             <wp:docPr descr="" title="" id="38" name="Picture"/>
             <a:graphic>
@@ -609,7 +609,7 @@
                   <pic:spPr bwMode="auto">
                     <a:xfrm>
                       <a:off x="0" y="0"/>
-                      <a:ext cx="5334000" cy="3293016"/>
+                      <a:ext cx="5334000" cy="2848756"/>
                     </a:xfrm>
                     <a:prstGeom prst="rect">
                       <a:avLst/>
@@ -662,7 +662,7 @@
       <w:r>
         <w:drawing>
           <wp:inline>
-            <wp:extent cx="5334000" cy="3293016"/>
+            <wp:extent cx="5334000" cy="2848756"/>
             <wp:effectExtent b="0" l="0" r="0" t="0"/>
             <wp:docPr descr="" title="" id="42" name="Picture"/>
             <a:graphic>
@@ -683,7 +683,7 @@
                   <pic:spPr bwMode="auto">
                     <a:xfrm>
                       <a:off x="0" y="0"/>
-                      <a:ext cx="5334000" cy="3293016"/>
+                      <a:ext cx="5334000" cy="2848756"/>
                     </a:xfrm>
                     <a:prstGeom prst="rect">
                       <a:avLst/>
@@ -736,7 +736,7 @@
       <w:r>
         <w:drawing>
           <wp:inline>
-            <wp:extent cx="5334000" cy="3293016"/>
+            <wp:extent cx="5334000" cy="2848756"/>
             <wp:effectExtent b="0" l="0" r="0" t="0"/>
             <wp:docPr descr="" title="" id="46" name="Picture"/>
             <a:graphic>
@@ -757,7 +757,7 @@
                   <pic:spPr bwMode="auto">
                     <a:xfrm>
                       <a:off x="0" y="0"/>
-                      <a:ext cx="5334000" cy="3293016"/>
+                      <a:ext cx="5334000" cy="2848756"/>
                     </a:xfrm>
                     <a:prstGeom prst="rect">
                       <a:avLst/>
@@ -810,7 +810,7 @@
       <w:r>
         <w:drawing>
           <wp:inline>
-            <wp:extent cx="5334000" cy="3293016"/>
+            <wp:extent cx="5334000" cy="2848756"/>
             <wp:effectExtent b="0" l="0" r="0" t="0"/>
             <wp:docPr descr="" title="" id="50" name="Picture"/>
             <a:graphic>
@@ -831,7 +831,7 @@
                   <pic:spPr bwMode="auto">
                     <a:xfrm>
                       <a:off x="0" y="0"/>
-                      <a:ext cx="5334000" cy="3293016"/>
+                      <a:ext cx="5334000" cy="2848756"/>
                     </a:xfrm>
                     <a:prstGeom prst="rect">
                       <a:avLst/>
@@ -884,7 +884,7 @@
       <w:r>
         <w:drawing>
           <wp:inline>
-            <wp:extent cx="5334000" cy="3293016"/>
+            <wp:extent cx="5334000" cy="2848756"/>
             <wp:effectExtent b="0" l="0" r="0" t="0"/>
             <wp:docPr descr="" title="" id="54" name="Picture"/>
             <a:graphic>
@@ -905,7 +905,7 @@
                   <pic:spPr bwMode="auto">
                     <a:xfrm>
                       <a:off x="0" y="0"/>
-                      <a:ext cx="5334000" cy="3293016"/>
+                      <a:ext cx="5334000" cy="2848756"/>
                     </a:xfrm>
                     <a:prstGeom prst="rect">
                       <a:avLst/>
@@ -976,9 +976,11 @@
       <w:r>
         <w:t xml:space="preserve">Below you can see a UpSet plot of the merged analyses.</w:t>
       </w:r>
-      <w:r>
-        <w:t xml:space="preserve"> </w:t>
-      </w:r>
+    </w:p>
+    <w:p>
+      <w:pPr>
+        <w:pStyle w:val="FirstParagraph"/>
+      </w:pPr>
       <w:r>
         <w:t xml:space="preserve">In the lower left corner you can see the number of Genes originating from each of the different resources, after that resources are sorted on the right side.</w:t>
       </w:r>
@@ -988,23 +990,47 @@
       <w:r>
         <w:t xml:space="preserve">UpSet plots generally represent the intersections of a data set in the form of a matrix, as can be seen in the graph below.</w:t>
       </w:r>
+    </w:p>
+    <w:p>
+      <w:pPr>
+        <w:numPr>
+          <w:ilvl w:val="0"/>
+          <w:numId w:val="1002"/>
+        </w:numPr>
+        <w:pStyle w:val="Compact"/>
+      </w:pPr>
+      <w:r>
+        <w:t xml:space="preserve">Each column corresponds to a set, and the bar graphs at the top show the size of the set.</w:t>
+      </w:r>
       <w:r>
         <w:br/>
       </w:r>
-      <w:r>
-        <w:t xml:space="preserve">- Each column corresponds to a set, and the bar graphs at the top show the size of the set.</w:t>
-      </w:r>
-      <w:r>
-        <w:t xml:space="preserve"> </w:t>
-      </w:r>
-      <w:r>
-        <w:t xml:space="preserve">- Each row corresponds to a possible intersection: the dark filled circles show which set is part of an intersection.</w:t>
-      </w:r>
-      <w:r>
-        <w:t xml:space="preserve"> </w:t>
-      </w:r>
-      <w:r>
-        <w:t xml:space="preserve">- For example, the first column shows that most of the genes found in only one of the five sources are derived from the PubTator query, and in the third column you can see that</w:t>
+    </w:p>
+    <w:p>
+      <w:pPr>
+        <w:numPr>
+          <w:ilvl w:val="0"/>
+          <w:numId w:val="1002"/>
+        </w:numPr>
+        <w:pStyle w:val="Compact"/>
+      </w:pPr>
+      <w:r>
+        <w:t xml:space="preserve">Each row corresponds to a possible intersection: the dark filled circles show which set is part of an intersection.</w:t>
+      </w:r>
+      <w:r>
+        <w:br/>
+      </w:r>
+    </w:p>
+    <w:p>
+      <w:pPr>
+        <w:numPr>
+          <w:ilvl w:val="0"/>
+          <w:numId w:val="1002"/>
+        </w:numPr>
+        <w:pStyle w:val="Compact"/>
+      </w:pPr>
+      <w:r>
+        <w:t xml:space="preserve">For example, the first column shows that most of the genes found in only one of the five sources are derived from the PubTator query, and in the third column you can see that</w:t>
       </w:r>
       <w:r>
         <w:t xml:space="preserve"> </w:t>
@@ -1030,7 +1056,7 @@
       <w:r>
         <w:drawing>
           <wp:inline>
-            <wp:extent cx="4620126" cy="3696101"/>
+            <wp:extent cx="5334000" cy="4267200"/>
             <wp:effectExtent b="0" l="0" r="0" t="0"/>
             <wp:docPr descr="" title="" id="59" name="Picture"/>
             <a:graphic>
@@ -1051,7 +1077,7 @@
                   <pic:spPr bwMode="auto">
                     <a:xfrm>
                       <a:off x="0" y="0"/>
-                      <a:ext cx="4620126" cy="3696101"/>
+                      <a:ext cx="5334000" cy="4267200"/>
                     </a:xfrm>
                     <a:prstGeom prst="rect">
                       <a:avLst/>
@@ -1096,9 +1122,11 @@
       <w:r>
         <w:t xml:space="preserve">Below you can see a Bar plot of the PanelApp analysis.</w:t>
       </w:r>
-      <w:r>
-        <w:t xml:space="preserve"> </w:t>
-      </w:r>
+    </w:p>
+    <w:p>
+      <w:pPr>
+        <w:pStyle w:val="FirstParagraph"/>
+      </w:pPr>
       <w:r>
         <w:t xml:space="preserve">We retrieved all kidney disease related panels from both PanelApp UK and PanelApp Australia, meaning all panels that include</w:t>
       </w:r>
@@ -1138,23 +1166,47 @@
       <w:r>
         <w:t xml:space="preserve">in its name.</w:t>
       </w:r>
-      <w:r>
-        <w:t xml:space="preserve"> </w:t>
-      </w:r>
-      <w:r>
-        <w:t xml:space="preserve">- The y axis shows the number of Genes in the different panels, which is also visualized by the height of the bars.</w:t>
-      </w:r>
-      <w:r>
-        <w:t xml:space="preserve"> </w:t>
-      </w:r>
-      <w:r>
-        <w:t xml:space="preserve">- The x axis displays the number of panels (source_count), i.e. in how many different panels a single Gene occurred.</w:t>
-      </w:r>
-      <w:r>
-        <w:t xml:space="preserve"> </w:t>
-      </w:r>
-      <w:r>
-        <w:t xml:space="preserve">- For example</w:t>
+    </w:p>
+    <w:p>
+      <w:pPr>
+        <w:numPr>
+          <w:ilvl w:val="0"/>
+          <w:numId w:val="1003"/>
+        </w:numPr>
+        <w:pStyle w:val="Compact"/>
+      </w:pPr>
+      <w:r>
+        <w:t xml:space="preserve">The y axis shows the number of Genes in the different panels, which is also visualized by the height of the bars.</w:t>
+      </w:r>
+      <w:r>
+        <w:br/>
+      </w:r>
+    </w:p>
+    <w:p>
+      <w:pPr>
+        <w:numPr>
+          <w:ilvl w:val="0"/>
+          <w:numId w:val="1003"/>
+        </w:numPr>
+        <w:pStyle w:val="Compact"/>
+      </w:pPr>
+      <w:r>
+        <w:t xml:space="preserve">The x axis displays the number of panels (source_count), i.e. in how many different panels a single Gene occurred.</w:t>
+      </w:r>
+      <w:r>
+        <w:br/>
+      </w:r>
+    </w:p>
+    <w:p>
+      <w:pPr>
+        <w:numPr>
+          <w:ilvl w:val="0"/>
+          <w:numId w:val="1003"/>
+        </w:numPr>
+        <w:pStyle w:val="Compact"/>
+      </w:pPr>
+      <w:r>
+        <w:t xml:space="preserve">For example</w:t>
       </w:r>
       <w:r>
         <w:t xml:space="preserve"> </w:t>
@@ -1196,7 +1248,7 @@
       <w:r>
         <w:drawing>
           <wp:inline>
-            <wp:extent cx="3810000" cy="2857500"/>
+            <wp:extent cx="5080000" cy="3810000"/>
             <wp:effectExtent b="0" l="0" r="0" t="0"/>
             <wp:docPr descr="" title="" id="63" name="Picture"/>
             <a:graphic>
@@ -1217,7 +1269,7 @@
                   <pic:spPr bwMode="auto">
                     <a:xfrm>
                       <a:off x="0" y="0"/>
-                      <a:ext cx="3810000" cy="2857500"/>
+                      <a:ext cx="5080000" cy="3810000"/>
                     </a:xfrm>
                     <a:prstGeom prst="rect">
                       <a:avLst/>
@@ -1262,14 +1314,16 @@
       <w:r>
         <w:t xml:space="preserve">Below you can see a Bar plot of the Literature analysis.</w:t>
       </w:r>
-      <w:r>
-        <w:t xml:space="preserve"> </w:t>
-      </w:r>
+    </w:p>
+    <w:p>
+      <w:pPr>
+        <w:pStyle w:val="FirstParagraph"/>
+      </w:pPr>
       <w:r>
         <w:t xml:space="preserve">We identified Genes associated with kidney disease in a systematic Literature search using the following search query:</w:t>
       </w:r>
       <w:r>
-        <w:t xml:space="preserve"> </w:t>
+        <w:br/>
       </w:r>
       <w:r>
         <w:rPr>
@@ -1355,7 +1409,7 @@
         <w:t xml:space="preserve">AND</w:t>
       </w:r>
       <w:r>
-        <w:t xml:space="preserve"> </w:t>
+        <w:br/>
       </w:r>
       <w:r>
         <w:rPr>
@@ -1432,25 +1486,55 @@
           <w:iCs/>
           <w:i/>
         </w:rPr>
-        <w:t xml:space="preserve">[Mesh] OR genetic test OR gene panel OR gene panels OR multigene panel OR multigene panels OR targeted panel</w:t>
-      </w:r>
-      <w:r>
-        <w:t xml:space="preserve"> </w:t>
-      </w:r>
-      <w:r>
-        <w:t xml:space="preserve">- The y axis shows the number of Genes in different publications, which is also visualized by the height of the bars.</w:t>
-      </w:r>
-      <w:r>
-        <w:t xml:space="preserve"> </w:t>
-      </w:r>
-      <w:r>
-        <w:t xml:space="preserve">- The x axis displays the number of publications (source_count), i.e. in how many different publications a single Gene occurred.</w:t>
-      </w:r>
-      <w:r>
-        <w:t xml:space="preserve"> </w:t>
-      </w:r>
-      <w:r>
-        <w:t xml:space="preserve">- For example</w:t>
+        <w:t xml:space="preserve">[Mesh] OR genetic test OR gene panel OR gene panels OR multigene panel</w:t>
+      </w:r>
+      <w:r>
+        <w:t xml:space="preserve"> </w:t>
+      </w:r>
+      <w:r>
+        <w:t xml:space="preserve">OR targeted panel*</w:t>
+      </w:r>
+    </w:p>
+    <w:p>
+      <w:pPr>
+        <w:numPr>
+          <w:ilvl w:val="0"/>
+          <w:numId w:val="1004"/>
+        </w:numPr>
+        <w:pStyle w:val="Compact"/>
+      </w:pPr>
+      <w:r>
+        <w:t xml:space="preserve">The y axis shows the number of Genes in different publications, which is also visualized by the height of the bars.</w:t>
+      </w:r>
+      <w:r>
+        <w:br/>
+      </w:r>
+    </w:p>
+    <w:p>
+      <w:pPr>
+        <w:numPr>
+          <w:ilvl w:val="0"/>
+          <w:numId w:val="1004"/>
+        </w:numPr>
+        <w:pStyle w:val="Compact"/>
+      </w:pPr>
+      <w:r>
+        <w:t xml:space="preserve">The x axis displays the number of publications (source_count), i.e. in how many different publications a single Gene occurred.</w:t>
+      </w:r>
+      <w:r>
+        <w:br/>
+      </w:r>
+    </w:p>
+    <w:p>
+      <w:pPr>
+        <w:numPr>
+          <w:ilvl w:val="0"/>
+          <w:numId w:val="1004"/>
+        </w:numPr>
+        <w:pStyle w:val="Compact"/>
+      </w:pPr>
+      <w:r>
+        <w:t xml:space="preserve">For example</w:t>
       </w:r>
       <w:r>
         <w:t xml:space="preserve"> </w:t>
@@ -1492,7 +1576,7 @@
       <w:r>
         <w:drawing>
           <wp:inline>
-            <wp:extent cx="3810000" cy="2857500"/>
+            <wp:extent cx="5080000" cy="3810000"/>
             <wp:effectExtent b="0" l="0" r="0" t="0"/>
             <wp:docPr descr="" title="" id="67" name="Picture"/>
             <a:graphic>
@@ -1513,7 +1597,7 @@
                   <pic:spPr bwMode="auto">
                     <a:xfrm>
                       <a:off x="0" y="0"/>
-                      <a:ext cx="3810000" cy="2857500"/>
+                      <a:ext cx="5080000" cy="3810000"/>
                     </a:xfrm>
                     <a:prstGeom prst="rect">
                       <a:avLst/>
@@ -1558,29 +1642,55 @@
       <w:r>
         <w:t xml:space="preserve">Below you can see a Bar plot of the Diagnostic panels analysis.</w:t>
       </w:r>
-      <w:r>
-        <w:t xml:space="preserve"> </w:t>
-      </w:r>
+    </w:p>
+    <w:p>
+      <w:pPr>
+        <w:pStyle w:val="FirstParagraph"/>
+      </w:pPr>
       <w:r>
         <w:t xml:space="preserve">We used ten common diagnostic panels that can be purchased for genome analysis and extracted the screened Genes from them.</w:t>
       </w:r>
-      <w:r>
-        <w:t xml:space="preserve"> </w:t>
-      </w:r>
-      <w:r>
-        <w:t xml:space="preserve">- The y axis shows the number of Genes in the different diagnostic panels, which is also visualized by the height of the bars.</w:t>
-      </w:r>
-      <w:r>
-        <w:t xml:space="preserve"> </w:t>
-      </w:r>
-      <w:r>
-        <w:t xml:space="preserve">- The x axis displays the number of panels (source_count), i.e. in how many different panels a single Gene occurred.</w:t>
-      </w:r>
-      <w:r>
-        <w:t xml:space="preserve"> </w:t>
-      </w:r>
-      <w:r>
-        <w:t xml:space="preserve">- For example</w:t>
+    </w:p>
+    <w:p>
+      <w:pPr>
+        <w:numPr>
+          <w:ilvl w:val="0"/>
+          <w:numId w:val="1005"/>
+        </w:numPr>
+        <w:pStyle w:val="Compact"/>
+      </w:pPr>
+      <w:r>
+        <w:t xml:space="preserve">The y axis shows the number of Genes in the different diagnostic panels, which is also visualized by the height of the bars.</w:t>
+      </w:r>
+      <w:r>
+        <w:br/>
+      </w:r>
+    </w:p>
+    <w:p>
+      <w:pPr>
+        <w:numPr>
+          <w:ilvl w:val="0"/>
+          <w:numId w:val="1005"/>
+        </w:numPr>
+        <w:pStyle w:val="Compact"/>
+      </w:pPr>
+      <w:r>
+        <w:t xml:space="preserve">The x axis displays the number of panels (source_count), i.e. in how many different panels a single Gene occurred.</w:t>
+      </w:r>
+      <w:r>
+        <w:br/>
+      </w:r>
+    </w:p>
+    <w:p>
+      <w:pPr>
+        <w:numPr>
+          <w:ilvl w:val="0"/>
+          <w:numId w:val="1005"/>
+        </w:numPr>
+        <w:pStyle w:val="Compact"/>
+      </w:pPr>
+      <w:r>
+        <w:t xml:space="preserve">For example</w:t>
       </w:r>
       <w:r>
         <w:t xml:space="preserve"> </w:t>
@@ -1622,7 +1732,7 @@
       <w:r>
         <w:drawing>
           <wp:inline>
-            <wp:extent cx="3810000" cy="2857500"/>
+            <wp:extent cx="5080000" cy="3810000"/>
             <wp:effectExtent b="0" l="0" r="0" t="0"/>
             <wp:docPr descr="" title="" id="71" name="Picture"/>
             <a:graphic>
@@ -1643,7 +1753,7 @@
                   <pic:spPr bwMode="auto">
                     <a:xfrm>
                       <a:off x="0" y="0"/>
-                      <a:ext cx="3810000" cy="2857500"/>
+                      <a:ext cx="5080000" cy="3810000"/>
                     </a:xfrm>
                     <a:prstGeom prst="rect">
                       <a:avLst/>
@@ -1688,9 +1798,11 @@
       <w:r>
         <w:t xml:space="preserve">Below you can see a Bar plot of the HPO-term based query in rare disease databases (OMIM, Orphanet).</w:t>
       </w:r>
-      <w:r>
-        <w:t xml:space="preserve"> </w:t>
-      </w:r>
+    </w:p>
+    <w:p>
+      <w:pPr>
+        <w:pStyle w:val="FirstParagraph"/>
+      </w:pPr>
       <w:r>
         <w:t xml:space="preserve">We used eight common databases for rare diseases and screened them for kidney disease associated Genes from a Human Phenotype Ontology (HPO) based search query.</w:t>
       </w:r>
@@ -1750,23 +1862,47 @@
       <w:r>
         <w:t xml:space="preserve">We deliberately chose these to be somewhat broader in order to fully include all relevant kidney diseases such as CAKUT, among others.</w:t>
       </w:r>
-      <w:r>
-        <w:t xml:space="preserve"> </w:t>
-      </w:r>
-      <w:r>
-        <w:t xml:space="preserve">- The y axis shows the number of Genes in the different rare disease databases, which is also visualized by the height of the bars.</w:t>
-      </w:r>
-      <w:r>
-        <w:t xml:space="preserve"> </w:t>
-      </w:r>
-      <w:r>
-        <w:t xml:space="preserve">- The x axis displays the number of databases (source_count), i.e. in how many different databases a single Gene occurred.</w:t>
-      </w:r>
-      <w:r>
-        <w:t xml:space="preserve"> </w:t>
-      </w:r>
-      <w:r>
-        <w:t xml:space="preserve">- For example</w:t>
+    </w:p>
+    <w:p>
+      <w:pPr>
+        <w:numPr>
+          <w:ilvl w:val="0"/>
+          <w:numId w:val="1006"/>
+        </w:numPr>
+        <w:pStyle w:val="Compact"/>
+      </w:pPr>
+      <w:r>
+        <w:t xml:space="preserve">The y axis shows the number of Genes in the different rare disease databases, which is also visualized by the height of the bars.</w:t>
+      </w:r>
+      <w:r>
+        <w:br/>
+      </w:r>
+    </w:p>
+    <w:p>
+      <w:pPr>
+        <w:numPr>
+          <w:ilvl w:val="0"/>
+          <w:numId w:val="1006"/>
+        </w:numPr>
+        <w:pStyle w:val="Compact"/>
+      </w:pPr>
+      <w:r>
+        <w:t xml:space="preserve">The x axis displays the number of databases (source_count), i.e. in how many different databases a single Gene occurred.</w:t>
+      </w:r>
+      <w:r>
+        <w:br/>
+      </w:r>
+    </w:p>
+    <w:p>
+      <w:pPr>
+        <w:numPr>
+          <w:ilvl w:val="0"/>
+          <w:numId w:val="1006"/>
+        </w:numPr>
+        <w:pStyle w:val="Compact"/>
+      </w:pPr>
+      <w:r>
+        <w:t xml:space="preserve">For example</w:t>
       </w:r>
       <w:r>
         <w:t xml:space="preserve"> </w:t>
@@ -1808,7 +1944,7 @@
       <w:r>
         <w:drawing>
           <wp:inline>
-            <wp:extent cx="3810000" cy="2857500"/>
+            <wp:extent cx="5080000" cy="3810000"/>
             <wp:effectExtent b="0" l="0" r="0" t="0"/>
             <wp:docPr descr="" title="" id="75" name="Picture"/>
             <a:graphic>
@@ -1829,7 +1965,7 @@
                   <pic:spPr bwMode="auto">
                     <a:xfrm>
                       <a:off x="0" y="0"/>
-                      <a:ext cx="3810000" cy="2857500"/>
+                      <a:ext cx="5080000" cy="3810000"/>
                     </a:xfrm>
                     <a:prstGeom prst="rect">
                       <a:avLst/>
@@ -1874,29 +2010,55 @@
       <w:r>
         <w:t xml:space="preserve">Below you can see a Bar plot of the PubTator analysis.</w:t>
       </w:r>
-      <w:r>
-        <w:t xml:space="preserve"> </w:t>
-      </w:r>
+    </w:p>
+    <w:p>
+      <w:pPr>
+        <w:pStyle w:val="FirstParagraph"/>
+      </w:pPr>
       <w:r>
         <w:t xml:space="preserve">We retrieved all kidney disease associated Genes from a PubTator API-based automated literature extraction of publications available on PubMed.</w:t>
       </w:r>
-      <w:r>
-        <w:t xml:space="preserve"> </w:t>
-      </w:r>
-      <w:r>
-        <w:t xml:space="preserve">- The y axis shows the number of Genes in the different publications, which is also visualized by the height of the bars.</w:t>
-      </w:r>
-      <w:r>
-        <w:t xml:space="preserve"> </w:t>
-      </w:r>
-      <w:r>
-        <w:t xml:space="preserve">- The x axis displays the number of publications (source_count), i.e. in how many different publications a single Gene occurred.</w:t>
-      </w:r>
-      <w:r>
-        <w:t xml:space="preserve"> </w:t>
-      </w:r>
-      <w:r>
-        <w:t xml:space="preserve">- For example</w:t>
+    </w:p>
+    <w:p>
+      <w:pPr>
+        <w:numPr>
+          <w:ilvl w:val="0"/>
+          <w:numId w:val="1007"/>
+        </w:numPr>
+        <w:pStyle w:val="Compact"/>
+      </w:pPr>
+      <w:r>
+        <w:t xml:space="preserve">The y axis shows the number of Genes in the different publications, which is also visualized by the height of the bars.</w:t>
+      </w:r>
+      <w:r>
+        <w:br/>
+      </w:r>
+    </w:p>
+    <w:p>
+      <w:pPr>
+        <w:numPr>
+          <w:ilvl w:val="0"/>
+          <w:numId w:val="1007"/>
+        </w:numPr>
+        <w:pStyle w:val="Compact"/>
+      </w:pPr>
+      <w:r>
+        <w:t xml:space="preserve">The x axis displays the number of publications (source_count), i.e. in how many different publications a single Gene occurred.</w:t>
+      </w:r>
+      <w:r>
+        <w:br/>
+      </w:r>
+    </w:p>
+    <w:p>
+      <w:pPr>
+        <w:numPr>
+          <w:ilvl w:val="0"/>
+          <w:numId w:val="1007"/>
+        </w:numPr>
+        <w:pStyle w:val="Compact"/>
+      </w:pPr>
+      <w:r>
+        <w:t xml:space="preserve">For example</w:t>
       </w:r>
       <w:r>
         <w:t xml:space="preserve"> </w:t>
@@ -1954,7 +2116,7 @@
       <w:r>
         <w:drawing>
           <wp:inline>
-            <wp:extent cx="3810000" cy="2857500"/>
+            <wp:extent cx="5080000" cy="3810000"/>
             <wp:effectExtent b="0" l="0" r="0" t="0"/>
             <wp:docPr descr="" title="" id="79" name="Picture"/>
             <a:graphic>
@@ -1975,7 +2137,7 @@
                   <pic:spPr bwMode="auto">
                     <a:xfrm>
                       <a:off x="0" y="0"/>
-                      <a:ext cx="3810000" cy="2857500"/>
+                      <a:ext cx="5080000" cy="3810000"/>
                     </a:xfrm>
                     <a:prstGeom prst="rect">
                       <a:avLst/>
@@ -2181,6 +2343,82 @@
       <w:start w:val="1"/>
       <w:numFmt w:val="decimal"/>
       <w:lvlText w:val="%9."/>
+      <w:lvlJc w:val="left"/>
+      <w:pPr>
+        <w:ind w:left="6480" w:hanging="480"/>
+      </w:pPr>
+    </w:lvl>
+  </w:abstractNum>
+  <w:abstractNum w:abstractNumId="991">
+    <w:nsid w:val="A991"/>
+    <w:multiLevelType w:val="multilevel"/>
+    <w:lvl w:ilvl="0">
+      <w:numFmt w:val="bullet"/>
+      <w:lvlText w:val="•"/>
+      <w:lvlJc w:val="left"/>
+      <w:pPr>
+        <w:ind w:left="720" w:hanging="480"/>
+      </w:pPr>
+    </w:lvl>
+    <w:lvl w:ilvl="1">
+      <w:numFmt w:val="bullet"/>
+      <w:lvlText w:val="–"/>
+      <w:lvlJc w:val="left"/>
+      <w:pPr>
+        <w:ind w:left="1440" w:hanging="480"/>
+      </w:pPr>
+    </w:lvl>
+    <w:lvl w:ilvl="2">
+      <w:numFmt w:val="bullet"/>
+      <w:lvlText w:val="•"/>
+      <w:lvlJc w:val="left"/>
+      <w:pPr>
+        <w:ind w:left="2160" w:hanging="480"/>
+      </w:pPr>
+    </w:lvl>
+    <w:lvl w:ilvl="3">
+      <w:numFmt w:val="bullet"/>
+      <w:lvlText w:val="–"/>
+      <w:lvlJc w:val="left"/>
+      <w:pPr>
+        <w:ind w:left="2880" w:hanging="480"/>
+      </w:pPr>
+    </w:lvl>
+    <w:lvl w:ilvl="4">
+      <w:numFmt w:val="bullet"/>
+      <w:lvlText w:val="•"/>
+      <w:lvlJc w:val="left"/>
+      <w:pPr>
+        <w:ind w:left="3600" w:hanging="480"/>
+      </w:pPr>
+    </w:lvl>
+    <w:lvl w:ilvl="5">
+      <w:numFmt w:val="bullet"/>
+      <w:lvlText w:val="–"/>
+      <w:lvlJc w:val="left"/>
+      <w:pPr>
+        <w:ind w:left="4320" w:hanging="480"/>
+      </w:pPr>
+    </w:lvl>
+    <w:lvl w:ilvl="6">
+      <w:numFmt w:val="bullet"/>
+      <w:lvlText w:val="•"/>
+      <w:lvlJc w:val="left"/>
+      <w:pPr>
+        <w:ind w:left="5040" w:hanging="480"/>
+      </w:pPr>
+    </w:lvl>
+    <w:lvl w:ilvl="7">
+      <w:numFmt w:val="bullet"/>
+      <w:lvlText w:val="–"/>
+      <w:lvlJc w:val="left"/>
+      <w:pPr>
+        <w:ind w:left="5760" w:hanging="480"/>
+      </w:pPr>
+    </w:lvl>
+    <w:lvl w:ilvl="8">
+      <w:numFmt w:val="bullet"/>
+      <w:lvlText w:val="•"/>
       <w:lvlJc w:val="left"/>
       <w:pPr>
         <w:ind w:left="6480" w:hanging="480"/>
@@ -2220,6 +2458,24 @@
       <w:startOverride w:val="1"/>
     </w:lvlOverride>
   </w:num>
+  <w:num w:numId="1002">
+    <w:abstractNumId w:val="991"/>
+  </w:num>
+  <w:num w:numId="1003">
+    <w:abstractNumId w:val="991"/>
+  </w:num>
+  <w:num w:numId="1004">
+    <w:abstractNumId w:val="991"/>
+  </w:num>
+  <w:num w:numId="1005">
+    <w:abstractNumId w:val="991"/>
+  </w:num>
+  <w:num w:numId="1006">
+    <w:abstractNumId w:val="991"/>
+  </w:num>
+  <w:num w:numId="1007">
+    <w:abstractNumId w:val="991"/>
+  </w:num>
 </w:numbering>
 </file>
 
@@ -2744,7 +3000,7 @@
     <w:name w:val="ConstantTok"/>
     <w:basedOn w:val="VerbatimChar"/>
     <w:rPr>
-      <w:color w:val="000000"/>
+      <w:color w:val="8f5902"/>
       <w:shd w:val="clear" w:fill="f8f8f8"/>
     </w:rPr>
   </w:style>
@@ -2760,8 +3016,9 @@
     <w:name w:val="SpecialCharTok"/>
     <w:basedOn w:val="VerbatimChar"/>
     <w:rPr>
-      <w:color w:val="000000"/>
+      <w:color w:val="ce5c00"/>
       <w:shd w:val="clear" w:fill="f8f8f8"/>
+      <w:b/>
     </w:rPr>
   </w:style>
   <w:style w:type="character" w:customStyle="1" w:styleId="StringTok">
@@ -2846,8 +3103,9 @@
     <w:name w:val="FunctionTok"/>
     <w:basedOn w:val="VerbatimChar"/>
     <w:rPr>
-      <w:color w:val="000000"/>
+      <w:color w:val="204a87"/>
       <w:shd w:val="clear" w:fill="f8f8f8"/>
+      <w:b/>
     </w:rPr>
   </w:style>
   <w:style w:type="character" w:customStyle="1" w:styleId="VariableTok">
@@ -2903,7 +3161,7 @@
     <w:name w:val="AttributeTok"/>
     <w:basedOn w:val="VerbatimChar"/>
     <w:rPr>
-      <w:color w:val="c4a000"/>
+      <w:color w:val="204a87"/>
       <w:shd w:val="clear" w:fill="f8f8f8"/>
     </w:rPr>
   </w:style>

</xml_diff>

<commit_message>
Added section visualizations with first files
</commit_message>
<xml_diff>
--- a/docs/KidneyGenetics_documentation.docx
+++ b/docs/KidneyGenetics_documentation.docx
@@ -77,7 +77,7 @@
         <w:pStyle w:val="Date"/>
       </w:pPr>
       <w:r>
-        <w:t xml:space="preserve">2023-12-05</w:t>
+        <w:t xml:space="preserve">2023-12-11</w:t>
       </w:r>
     </w:p>
     <w:sdt>
@@ -3557,7 +3557,7 @@
     </w:p>
     <w:bookmarkEnd w:id="96"/>
     <w:bookmarkEnd w:id="97"/>
-    <w:bookmarkStart w:id="143" w:name="additional-analyses"/>
+    <w:bookmarkStart w:id="102" w:name="additional-analyses"/>
     <w:p>
       <w:pPr>
         <w:pStyle w:val="Heading1"/>
@@ -3575,7 +3575,7 @@
         <w:t xml:space="preserve">Additional analyses</w:t>
       </w:r>
     </w:p>
-    <w:bookmarkStart w:id="142" w:name="diagnostic-panels-content-overlap"/>
+    <w:bookmarkStart w:id="101" w:name="diagnostic-panels-content-overlap"/>
     <w:p>
       <w:pPr>
         <w:pStyle w:val="Heading2"/>
@@ -3662,8 +3662,178 @@
         </w:drawing>
       </w:r>
     </w:p>
-    <w:bookmarkStart w:id="141" w:name="refs"/>
-    <w:bookmarkStart w:id="102" w:name="ref-alaamery_analysis_2022"/>
+    <w:bookmarkEnd w:id="101"/>
+    <w:bookmarkEnd w:id="102"/>
+    <w:bookmarkStart w:id="147" w:name="visualizations"/>
+    <w:p>
+      <w:pPr>
+        <w:pStyle w:val="Heading1"/>
+      </w:pPr>
+      <w:r>
+        <w:rPr>
+          <w:rStyle w:val="SectionNumber"/>
+        </w:rPr>
+        <w:t xml:space="preserve">5</w:t>
+      </w:r>
+      <w:r>
+        <w:tab/>
+      </w:r>
+      <w:r>
+        <w:t xml:space="preserve">Visualizations</w:t>
+      </w:r>
+    </w:p>
+    <w:p>
+      <w:pPr>
+        <w:pStyle w:val="FirstParagraph"/>
+      </w:pPr>
+      <w:r>
+        <w:t xml:space="preserve">This section provides a comprehensive overview of presentations and posters related to the Kidney Genetics project.</w:t>
+      </w:r>
+      <w:r>
+        <w:t xml:space="preserve"> </w:t>
+      </w:r>
+      <w:r>
+        <w:t xml:space="preserve">As an essential part of our approach to transparency, we have assembled a collection of materials,</w:t>
+      </w:r>
+      <w:r>
+        <w:t xml:space="preserve"> </w:t>
+      </w:r>
+      <w:r>
+        <w:t xml:space="preserve">presented at various conferences and meetings to illustrate the milestones in the project’s development.</w:t>
+      </w:r>
+    </w:p>
+    <w:bookmarkStart w:id="103" w:name="objectives"/>
+    <w:p>
+      <w:pPr>
+        <w:pStyle w:val="Heading2"/>
+      </w:pPr>
+      <w:r>
+        <w:rPr>
+          <w:rStyle w:val="SectionNumber"/>
+        </w:rPr>
+        <w:t xml:space="preserve">5.1</w:t>
+      </w:r>
+      <w:r>
+        <w:tab/>
+      </w:r>
+      <w:r>
+        <w:t xml:space="preserve">Objectives</w:t>
+      </w:r>
+    </w:p>
+    <w:p>
+      <w:pPr>
+        <w:numPr>
+          <w:ilvl w:val="0"/>
+          <w:numId w:val="1012"/>
+        </w:numPr>
+      </w:pPr>
+      <w:r>
+        <w:rPr>
+          <w:bCs/>
+          <w:b/>
+        </w:rPr>
+        <w:t xml:space="preserve">Project Progress Tracking:</w:t>
+      </w:r>
+      <w:r>
+        <w:t xml:space="preserve"> </w:t>
+      </w:r>
+      <w:r>
+        <w:t xml:space="preserve">By organizing presentations and posters chronologically, this section serves as a dynamic timeline to track the progress and evolution of the project.</w:t>
+      </w:r>
+    </w:p>
+    <w:p>
+      <w:pPr>
+        <w:numPr>
+          <w:ilvl w:val="0"/>
+          <w:numId w:val="1012"/>
+        </w:numPr>
+      </w:pPr>
+      <w:r>
+        <w:rPr>
+          <w:bCs/>
+          <w:b/>
+        </w:rPr>
+        <w:t xml:space="preserve">Event-specific Insights:</w:t>
+      </w:r>
+      <w:r>
+        <w:t xml:space="preserve"> </w:t>
+      </w:r>
+      <w:r>
+        <w:t xml:space="preserve">Each entry includes details about the date and event where the presentation or poster was showcased.</w:t>
+      </w:r>
+    </w:p>
+    <w:bookmarkEnd w:id="103"/>
+    <w:bookmarkStart w:id="104" w:name="presentations"/>
+    <w:p>
+      <w:pPr>
+        <w:pStyle w:val="Heading2"/>
+      </w:pPr>
+      <w:r>
+        <w:rPr>
+          <w:rStyle w:val="SectionNumber"/>
+        </w:rPr>
+        <w:t xml:space="preserve">5.2</w:t>
+      </w:r>
+      <w:r>
+        <w:tab/>
+      </w:r>
+      <w:r>
+        <w:t xml:space="preserve">Presentations</w:t>
+      </w:r>
+    </w:p>
+    <w:p>
+      <w:pPr>
+        <w:pStyle w:val="BlockText"/>
+      </w:pPr>
+      <w:r>
+        <w:t xml:space="preserve">Below you can explore the list of Presentations:</w:t>
+      </w:r>
+    </w:p>
+    <w:p>
+      <w:pPr>
+        <w:pStyle w:val="FirstParagraph"/>
+      </w:pPr>
+      <w:r>
+        <w:t xml:space="preserve">2023-07-05 / This is one of the first presentations at the beginning of this project with some initial ideas presented at our weekly AG-Halbritter Working Group Meeting.</w:t>
+      </w:r>
+    </w:p>
+    <w:p>
+      <w:pPr>
+        <w:pStyle w:val="BodyText"/>
+      </w:pPr>
+      <w:r>
+        <w:t xml:space="preserve">2023-10-07 / This is the presentation of our project presented by Nina Rank as a pitch talk at the annual congress of the German Society of Nephrology - DGfN in Berlin.</w:t>
+      </w:r>
+    </w:p>
+    <w:bookmarkEnd w:id="104"/>
+    <w:bookmarkStart w:id="146" w:name="posters"/>
+    <w:p>
+      <w:pPr>
+        <w:pStyle w:val="Heading2"/>
+      </w:pPr>
+      <w:r>
+        <w:rPr>
+          <w:rStyle w:val="SectionNumber"/>
+        </w:rPr>
+        <w:t xml:space="preserve">5.3</w:t>
+      </w:r>
+      <w:r>
+        <w:tab/>
+      </w:r>
+      <w:r>
+        <w:t xml:space="preserve">Posters</w:t>
+      </w:r>
+    </w:p>
+    <w:p>
+      <w:pPr>
+        <w:pStyle w:val="BlockText"/>
+      </w:pPr>
+      <w:r>
+        <w:t xml:space="preserve">Below you can explore the list of Posters:</w:t>
+      </w:r>
+    </w:p>
+    <w:bookmarkStart w:id="145" w:name="refs"/>
+    <w:bookmarkStart w:id="106" w:name="ref-alaamery_analysis_2022"/>
     <w:p>
       <w:pPr>
         <w:pStyle w:val="Bibliography"/>
@@ -3700,7 +3870,7 @@
       <w:r>
         <w:t xml:space="preserve"> </w:t>
       </w:r>
-      <w:hyperlink r:id="rId101">
+      <w:hyperlink r:id="rId105">
         <w:r>
           <w:rPr>
             <w:rStyle w:val="Hyperlink"/>
@@ -3709,8 +3879,8 @@
         </w:r>
       </w:hyperlink>
     </w:p>
-    <w:bookmarkEnd w:id="102"/>
-    <w:bookmarkStart w:id="104" w:name="ref-al-hamed_genetic_2016"/>
+    <w:bookmarkEnd w:id="106"/>
+    <w:bookmarkStart w:id="108" w:name="ref-al-hamed_genetic_2016"/>
     <w:p>
       <w:pPr>
         <w:pStyle w:val="Bibliography"/>
@@ -3765,7 +3935,7 @@
       <w:r>
         <w:t xml:space="preserve"> </w:t>
       </w:r>
-      <w:hyperlink r:id="rId103">
+      <w:hyperlink r:id="rId107">
         <w:r>
           <w:rPr>
             <w:rStyle w:val="Hyperlink"/>
@@ -3774,8 +3944,8 @@
         </w:r>
       </w:hyperlink>
     </w:p>
-    <w:bookmarkEnd w:id="104"/>
-    <w:bookmarkStart w:id="106" w:name="ref-bleyer_genetic_2022"/>
+    <w:bookmarkEnd w:id="108"/>
+    <w:bookmarkStart w:id="110" w:name="ref-bleyer_genetic_2022"/>
     <w:p>
       <w:pPr>
         <w:pStyle w:val="Bibliography"/>
@@ -3887,7 +4057,7 @@
       <w:r>
         <w:t xml:space="preserve"> </w:t>
       </w:r>
-      <w:hyperlink r:id="rId105">
+      <w:hyperlink r:id="rId109">
         <w:r>
           <w:rPr>
             <w:rStyle w:val="Hyperlink"/>
@@ -3896,8 +4066,8 @@
         </w:r>
       </w:hyperlink>
     </w:p>
-    <w:bookmarkEnd w:id="106"/>
-    <w:bookmarkStart w:id="108" w:name="ref-boulogne_kidneynetwork_2023"/>
+    <w:bookmarkEnd w:id="110"/>
+    <w:bookmarkStart w:id="112" w:name="ref-boulogne_kidneynetwork_2023"/>
     <w:p>
       <w:pPr>
         <w:pStyle w:val="Bibliography"/>
@@ -3930,7 +4100,7 @@
       <w:r>
         <w:t xml:space="preserve"> </w:t>
       </w:r>
-      <w:hyperlink r:id="rId107">
+      <w:hyperlink r:id="rId111">
         <w:r>
           <w:rPr>
             <w:rStyle w:val="Hyperlink"/>
@@ -3939,8 +4109,8 @@
         </w:r>
       </w:hyperlink>
     </w:p>
-    <w:bookmarkEnd w:id="108"/>
-    <w:bookmarkStart w:id="110" w:name="ref-bullich_kidney-disease_2018"/>
+    <w:bookmarkEnd w:id="112"/>
+    <w:bookmarkStart w:id="114" w:name="ref-bullich_kidney-disease_2018"/>
     <w:p>
       <w:pPr>
         <w:pStyle w:val="Bibliography"/>
@@ -3977,7 +4147,7 @@
       <w:r>
         <w:t xml:space="preserve"> </w:t>
       </w:r>
-      <w:hyperlink r:id="rId109">
+      <w:hyperlink r:id="rId113">
         <w:r>
           <w:rPr>
             <w:rStyle w:val="Hyperlink"/>
@@ -3986,8 +4156,8 @@
         </w:r>
       </w:hyperlink>
     </w:p>
-    <w:bookmarkEnd w:id="110"/>
-    <w:bookmarkStart w:id="112" w:name="ref-claus_review_2022"/>
+    <w:bookmarkEnd w:id="114"/>
+    <w:bookmarkStart w:id="116" w:name="ref-claus_review_2022"/>
     <w:p>
       <w:pPr>
         <w:pStyle w:val="Bibliography"/>
@@ -4036,7 +4206,7 @@
       <w:r>
         <w:t xml:space="preserve"> </w:t>
       </w:r>
-      <w:hyperlink r:id="rId111">
+      <w:hyperlink r:id="rId115">
         <w:r>
           <w:rPr>
             <w:rStyle w:val="Hyperlink"/>
@@ -4045,8 +4215,8 @@
         </w:r>
       </w:hyperlink>
     </w:p>
-    <w:bookmarkEnd w:id="112"/>
-    <w:bookmarkStart w:id="114" w:name="ref-cormican_autosomal_2019"/>
+    <w:bookmarkEnd w:id="116"/>
+    <w:bookmarkStart w:id="118" w:name="ref-cormican_autosomal_2019"/>
     <w:p>
       <w:pPr>
         <w:pStyle w:val="Bibliography"/>
@@ -4098,7 +4268,7 @@
       <w:r>
         <w:t xml:space="preserve"> </w:t>
       </w:r>
-      <w:hyperlink r:id="rId113">
+      <w:hyperlink r:id="rId117">
         <w:r>
           <w:rPr>
             <w:rStyle w:val="Hyperlink"/>
@@ -4107,8 +4277,8 @@
         </w:r>
       </w:hyperlink>
     </w:p>
-    <w:bookmarkEnd w:id="114"/>
-    <w:bookmarkStart w:id="116" w:name="ref-devarajan_emerging_2022"/>
+    <w:bookmarkEnd w:id="118"/>
+    <w:bookmarkStart w:id="120" w:name="ref-devarajan_emerging_2022"/>
     <w:p>
       <w:pPr>
         <w:pStyle w:val="Bibliography"/>
@@ -4184,7 +4354,7 @@
       <w:r>
         <w:t xml:space="preserve"> </w:t>
       </w:r>
-      <w:hyperlink r:id="rId115">
+      <w:hyperlink r:id="rId119">
         <w:r>
           <w:rPr>
             <w:rStyle w:val="Hyperlink"/>
@@ -4193,8 +4363,8 @@
         </w:r>
       </w:hyperlink>
     </w:p>
-    <w:bookmarkEnd w:id="116"/>
-    <w:bookmarkStart w:id="118" w:name="ref-domingo-gallego_clinical_2022"/>
+    <w:bookmarkEnd w:id="120"/>
+    <w:bookmarkStart w:id="122" w:name="ref-domingo-gallego_clinical_2022"/>
     <w:p>
       <w:pPr>
         <w:pStyle w:val="Bibliography"/>
@@ -4231,7 +4401,7 @@
       <w:r>
         <w:t xml:space="preserve"> </w:t>
       </w:r>
-      <w:hyperlink r:id="rId117">
+      <w:hyperlink r:id="rId121">
         <w:r>
           <w:rPr>
             <w:rStyle w:val="Hyperlink"/>
@@ -4240,8 +4410,8 @@
         </w:r>
       </w:hyperlink>
     </w:p>
-    <w:bookmarkEnd w:id="118"/>
-    <w:bookmarkStart w:id="120" w:name="ref-elhassan_utility_2022"/>
+    <w:bookmarkEnd w:id="122"/>
+    <w:bookmarkStart w:id="124" w:name="ref-elhassan_utility_2022"/>
     <w:p>
       <w:pPr>
         <w:pStyle w:val="Bibliography"/>
@@ -4305,7 +4475,7 @@
       <w:r>
         <w:t xml:space="preserve"> </w:t>
       </w:r>
-      <w:hyperlink r:id="rId119">
+      <w:hyperlink r:id="rId123">
         <w:r>
           <w:rPr>
             <w:rStyle w:val="Hyperlink"/>
@@ -4314,8 +4484,8 @@
         </w:r>
       </w:hyperlink>
     </w:p>
-    <w:bookmarkEnd w:id="120"/>
-    <w:bookmarkStart w:id="122" w:name="ref-jordan_targeted_2022"/>
+    <w:bookmarkEnd w:id="124"/>
+    <w:bookmarkStart w:id="126" w:name="ref-jordan_targeted_2022"/>
     <w:p>
       <w:pPr>
         <w:pStyle w:val="Bibliography"/>
@@ -4352,7 +4522,7 @@
       <w:r>
         <w:t xml:space="preserve"> </w:t>
       </w:r>
-      <w:hyperlink r:id="rId121">
+      <w:hyperlink r:id="rId125">
         <w:r>
           <w:rPr>
             <w:rStyle w:val="Hyperlink"/>
@@ -4361,8 +4531,8 @@
         </w:r>
       </w:hyperlink>
     </w:p>
-    <w:bookmarkEnd w:id="122"/>
-    <w:bookmarkStart w:id="124" w:name="Xb1c03bfb9943a66090c886478c37224f4abe23e"/>
+    <w:bookmarkEnd w:id="126"/>
+    <w:bookmarkStart w:id="128" w:name="Xb1c03bfb9943a66090c886478c37224f4abe23e"/>
     <w:p>
       <w:pPr>
         <w:pStyle w:val="Bibliography"/>
@@ -4459,7 +4629,7 @@
       <w:r>
         <w:t xml:space="preserve"> </w:t>
       </w:r>
-      <w:hyperlink r:id="rId123">
+      <w:hyperlink r:id="rId127">
         <w:r>
           <w:rPr>
             <w:rStyle w:val="Hyperlink"/>
@@ -4468,8 +4638,8 @@
         </w:r>
       </w:hyperlink>
     </w:p>
-    <w:bookmarkEnd w:id="124"/>
-    <w:bookmarkStart w:id="126" w:name="ref-knoers_genetic_2022"/>
+    <w:bookmarkEnd w:id="128"/>
+    <w:bookmarkStart w:id="130" w:name="ref-knoers_genetic_2022"/>
     <w:p>
       <w:pPr>
         <w:pStyle w:val="Bibliography"/>
@@ -4506,7 +4676,7 @@
       <w:r>
         <w:t xml:space="preserve"> </w:t>
       </w:r>
-      <w:hyperlink r:id="rId125">
+      <w:hyperlink r:id="rId129">
         <w:r>
           <w:rPr>
             <w:rStyle w:val="Hyperlink"/>
@@ -4515,8 +4685,8 @@
         </w:r>
       </w:hyperlink>
     </w:p>
-    <w:bookmarkEnd w:id="126"/>
-    <w:bookmarkStart w:id="128" w:name="ref-kohler_human_2021"/>
+    <w:bookmarkEnd w:id="130"/>
+    <w:bookmarkStart w:id="132" w:name="ref-kohler_human_2021"/>
     <w:p>
       <w:pPr>
         <w:pStyle w:val="Bibliography"/>
@@ -4577,7 +4747,7 @@
       <w:r>
         <w:t xml:space="preserve"> </w:t>
       </w:r>
-      <w:hyperlink r:id="rId127">
+      <w:hyperlink r:id="rId131">
         <w:r>
           <w:rPr>
             <w:rStyle w:val="Hyperlink"/>
@@ -4586,8 +4756,8 @@
         </w:r>
       </w:hyperlink>
     </w:p>
-    <w:bookmarkEnd w:id="128"/>
-    <w:bookmarkStart w:id="130" w:name="ref-martin_panelapp_2019"/>
+    <w:bookmarkEnd w:id="132"/>
+    <w:bookmarkStart w:id="134" w:name="ref-martin_panelapp_2019"/>
     <w:p>
       <w:pPr>
         <w:pStyle w:val="Bibliography"/>
@@ -4636,7 +4806,7 @@
       <w:r>
         <w:t xml:space="preserve"> </w:t>
       </w:r>
-      <w:hyperlink r:id="rId129">
+      <w:hyperlink r:id="rId133">
         <w:r>
           <w:rPr>
             <w:rStyle w:val="Hyperlink"/>
@@ -4645,8 +4815,8 @@
         </w:r>
       </w:hyperlink>
     </w:p>
-    <w:bookmarkEnd w:id="130"/>
-    <w:bookmarkStart w:id="132" w:name="ref-murray_utility_2020"/>
+    <w:bookmarkEnd w:id="134"/>
+    <w:bookmarkStart w:id="136" w:name="ref-murray_utility_2020"/>
     <w:p>
       <w:pPr>
         <w:pStyle w:val="Bibliography"/>
@@ -4716,7 +4886,7 @@
       <w:r>
         <w:t xml:space="preserve"> </w:t>
       </w:r>
-      <w:hyperlink r:id="rId131">
+      <w:hyperlink r:id="rId135">
         <w:r>
           <w:rPr>
             <w:rStyle w:val="Hyperlink"/>
@@ -4725,8 +4895,8 @@
         </w:r>
       </w:hyperlink>
     </w:p>
-    <w:bookmarkEnd w:id="132"/>
-    <w:bookmarkStart w:id="134" w:name="ref-ottlewski_value_2019"/>
+    <w:bookmarkEnd w:id="136"/>
+    <w:bookmarkStart w:id="138" w:name="ref-ottlewski_value_2019"/>
     <w:p>
       <w:pPr>
         <w:pStyle w:val="Bibliography"/>
@@ -4763,7 +4933,7 @@
       <w:r>
         <w:t xml:space="preserve"> </w:t>
       </w:r>
-      <w:hyperlink r:id="rId133">
+      <w:hyperlink r:id="rId137">
         <w:r>
           <w:rPr>
             <w:rStyle w:val="Hyperlink"/>
@@ -4772,8 +4942,8 @@
         </w:r>
       </w:hyperlink>
     </w:p>
-    <w:bookmarkEnd w:id="134"/>
-    <w:bookmarkStart w:id="136" w:name="ref-rasouly_burden_2019"/>
+    <w:bookmarkEnd w:id="138"/>
+    <w:bookmarkStart w:id="140" w:name="ref-rasouly_burden_2019"/>
     <w:p>
       <w:pPr>
         <w:pStyle w:val="Bibliography"/>
@@ -4897,7 +5067,7 @@
       <w:r>
         <w:t xml:space="preserve"> </w:t>
       </w:r>
-      <w:hyperlink r:id="rId135">
+      <w:hyperlink r:id="rId139">
         <w:r>
           <w:rPr>
             <w:rStyle w:val="Hyperlink"/>
@@ -4906,8 +5076,8 @@
         </w:r>
       </w:hyperlink>
     </w:p>
-    <w:bookmarkEnd w:id="136"/>
-    <w:bookmarkStart w:id="138" w:name="ref-tanudisastro_australia_2021"/>
+    <w:bookmarkEnd w:id="140"/>
+    <w:bookmarkStart w:id="142" w:name="ref-tanudisastro_australia_2021"/>
     <w:p>
       <w:pPr>
         <w:pStyle w:val="Bibliography"/>
@@ -4962,7 +5132,7 @@
       <w:r>
         <w:t xml:space="preserve"> </w:t>
       </w:r>
-      <w:hyperlink r:id="rId137">
+      <w:hyperlink r:id="rId141">
         <w:r>
           <w:rPr>
             <w:rStyle w:val="Hyperlink"/>
@@ -4971,8 +5141,8 @@
         </w:r>
       </w:hyperlink>
     </w:p>
-    <w:bookmarkEnd w:id="138"/>
-    <w:bookmarkStart w:id="140" w:name="ref-wei_pubtator_2013"/>
+    <w:bookmarkEnd w:id="142"/>
+    <w:bookmarkStart w:id="144" w:name="ref-wei_pubtator_2013"/>
     <w:p>
       <w:pPr>
         <w:pStyle w:val="Bibliography"/>
@@ -5018,7 +5188,7 @@
       <w:r>
         <w:t xml:space="preserve"> </w:t>
       </w:r>
-      <w:hyperlink r:id="rId139">
+      <w:hyperlink r:id="rId143">
         <w:r>
           <w:rPr>
             <w:rStyle w:val="Hyperlink"/>
@@ -5027,10 +5197,10 @@
         </w:r>
       </w:hyperlink>
     </w:p>
-    <w:bookmarkEnd w:id="140"/>
-    <w:bookmarkEnd w:id="141"/>
-    <w:bookmarkEnd w:id="142"/>
-    <w:bookmarkEnd w:id="143"/>
+    <w:bookmarkEnd w:id="144"/>
+    <w:bookmarkEnd w:id="145"/>
+    <w:bookmarkEnd w:id="146"/>
+    <w:bookmarkEnd w:id="147"/>
     <w:sectPr/>
   </w:body>
 </w:document>
@@ -5387,6 +5557,36 @@
   </w:num>
   <w:num w:numId="1011">
     <w:abstractNumId w:val="991"/>
+  </w:num>
+  <w:num w:numId="1012">
+    <w:abstractNumId w:val="99411"/>
+    <w:lvlOverride w:ilvl="0">
+      <w:startOverride w:val="1"/>
+    </w:lvlOverride>
+    <w:lvlOverride w:ilvl="1">
+      <w:startOverride w:val="1"/>
+    </w:lvlOverride>
+    <w:lvlOverride w:ilvl="2">
+      <w:startOverride w:val="1"/>
+    </w:lvlOverride>
+    <w:lvlOverride w:ilvl="3">
+      <w:startOverride w:val="1"/>
+    </w:lvlOverride>
+    <w:lvlOverride w:ilvl="4">
+      <w:startOverride w:val="1"/>
+    </w:lvlOverride>
+    <w:lvlOverride w:ilvl="5">
+      <w:startOverride w:val="1"/>
+    </w:lvlOverride>
+    <w:lvlOverride w:ilvl="6">
+      <w:startOverride w:val="1"/>
+    </w:lvlOverride>
+    <w:lvlOverride w:ilvl="7">
+      <w:startOverride w:val="1"/>
+    </w:lvlOverride>
+    <w:lvlOverride w:ilvl="8">
+      <w:startOverride w:val="1"/>
+    </w:lvlOverride>
   </w:num>
 </w:numbering>
 </file>

</xml_diff>

<commit_message>
uploaded more presentations and posters
</commit_message>
<xml_diff>
--- a/docs/KidneyGenetics_documentation.docx
+++ b/docs/KidneyGenetics_documentation.docx
@@ -3794,7 +3794,17 @@
         <w:pStyle w:val="FirstParagraph"/>
       </w:pPr>
       <w:r>
-        <w:t xml:space="preserve">2023-07-05 / This is one of the first presentations at the beginning of this project with some initial ideas presented at our weekly AG-Halbritter Working Group Meeting.</w:t>
+        <w:rPr>
+          <w:bCs/>
+          <w:b/>
+        </w:rPr>
+        <w:t xml:space="preserve">2023-12-05</w:t>
+      </w:r>
+      <w:r>
+        <w:t xml:space="preserve"> </w:t>
+      </w:r>
+      <w:r>
+        <w:t xml:space="preserve">/ This is the presentation of our project presented at our monthly AG-Halbritter Working Group Meeting as a progress report.</w:t>
       </w:r>
     </w:p>
     <w:p>
@@ -3802,7 +3812,35 @@
         <w:pStyle w:val="BodyText"/>
       </w:pPr>
       <w:r>
-        <w:t xml:space="preserve">2023-10-07 / This is the presentation of our project presented by Nina Rank as a pitch talk at the annual congress of the German Society of Nephrology - DGfN in Berlin.</w:t>
+        <w:rPr>
+          <w:bCs/>
+          <w:b/>
+        </w:rPr>
+        <w:t xml:space="preserve">2023-10-07</w:t>
+      </w:r>
+      <w:r>
+        <w:t xml:space="preserve"> </w:t>
+      </w:r>
+      <w:r>
+        <w:t xml:space="preserve">/ This is the presentation of our project presented by Nina Rank as a pitch talk at the annual congress of the German Society of Nephrology - DGfN in Berlin.</w:t>
+      </w:r>
+    </w:p>
+    <w:p>
+      <w:pPr>
+        <w:pStyle w:val="BodyText"/>
+      </w:pPr>
+      <w:r>
+        <w:rPr>
+          <w:bCs/>
+          <w:b/>
+        </w:rPr>
+        <w:t xml:space="preserve">2023-07-05</w:t>
+      </w:r>
+      <w:r>
+        <w:t xml:space="preserve"> </w:t>
+      </w:r>
+      <w:r>
+        <w:t xml:space="preserve">/ This is one of the first presentations at the beginning of this project with some initial ideas presented at our weekly AG-Halbritter Working Group Meeting.</w:t>
       </w:r>
     </w:p>
     <w:bookmarkEnd w:id="104"/>
@@ -3830,6 +3868,24 @@
       </w:pPr>
       <w:r>
         <w:t xml:space="preserve">Below you can explore the list of Posters:</w:t>
+      </w:r>
+    </w:p>
+    <w:p>
+      <w:pPr>
+        <w:pStyle w:val="FirstParagraph"/>
+      </w:pPr>
+      <w:r>
+        <w:rPr>
+          <w:bCs/>
+          <w:b/>
+        </w:rPr>
+        <w:t xml:space="preserve">2023-09-28</w:t>
+      </w:r>
+      <w:r>
+        <w:t xml:space="preserve"> </w:t>
+      </w:r>
+      <w:r>
+        <w:t xml:space="preserve">/ This is our first Poster presented at the inaugural Symposium of the Max Rubner Center for Cardiovascular-Metabolic-Renal-Research.</w:t>
       </w:r>
     </w:p>
     <w:bookmarkStart w:id="145" w:name="refs"/>

</xml_diff>